<commit_message>
Update iteration 2 documentation
</commit_message>
<xml_diff>
--- a/Course_Project/doc/Iteration2_documentation/iter_2_requirements.docx
+++ b/Course_Project/doc/Iteration2_documentation/iter_2_requirements.docx
@@ -1,6 +1,6 @@
 
 <file path=word/document.xml><?xml version="1.0" encoding="utf-8"?>
-<w:document xmlns:wpc="http://schemas.microsoft.com/office/word/2010/wordprocessingCanvas" xmlns:cx="http://schemas.microsoft.com/office/drawing/2014/chartex" xmlns:cx1="http://schemas.microsoft.com/office/drawing/2015/9/8/chartex" xmlns:cx2="http://schemas.microsoft.com/office/drawing/2015/10/21/chartex" xmlns:cx3="http://schemas.microsoft.com/office/drawing/2016/5/9/chartex" xmlns:cx4="http://schemas.microsoft.com/office/drawing/2016/5/10/chartex" xmlns:cx5="http://schemas.microsoft.com/office/drawing/2016/5/11/chartex" xmlns:cx6="http://schemas.microsoft.com/office/drawing/2016/5/12/chartex" xmlns:cx7="http://schemas.microsoft.com/office/drawing/2016/5/13/chartex" xmlns:cx8="http://schemas.microsoft.com/office/drawing/2016/5/14/chartex" xmlns:mc="http://schemas.openxmlformats.org/markup-compatibility/2006" xmlns:o="urn:schemas-microsoft-com:office:office" xmlns:r="http://schemas.openxmlformats.org/officeDocument/2006/relationships" xmlns:m="http://schemas.openxmlformats.org/officeDocument/2006/math" xmlns:v="urn:schemas-microsoft-com:vml" xmlns:wp14="http://schemas.microsoft.com/office/word/2010/wordprocessingDrawing" xmlns:wp="http://schemas.openxmlformats.org/drawingml/2006/wordprocessingDrawing" xmlns:w10="urn:schemas-microsoft-com:office:word" xmlns:w="http://schemas.openxmlformats.org/wordprocessingml/2006/main" xmlns:w14="http://schemas.microsoft.com/office/word/2010/wordml" xmlns:w15="http://schemas.microsoft.com/office/word/2012/wordml" xmlns:w16se="http://schemas.microsoft.com/office/word/2015/wordml/symex" xmlns:wpg="http://schemas.microsoft.com/office/word/2010/wordprocessingGroup" xmlns:wpi="http://schemas.microsoft.com/office/word/2010/wordprocessingInk" xmlns:wne="http://schemas.microsoft.com/office/word/2006/wordml" xmlns:wps="http://schemas.microsoft.com/office/word/2010/wordprocessingShape" mc:Ignorable="w14 w15 w16se wp14">
+<w:document xmlns:wpc="http://schemas.microsoft.com/office/word/2010/wordprocessingCanvas" xmlns:cx="http://schemas.microsoft.com/office/drawing/2014/chartex" xmlns:cx1="http://schemas.microsoft.com/office/drawing/2015/9/8/chartex" xmlns:cx2="http://schemas.microsoft.com/office/drawing/2015/10/21/chartex" xmlns:cx3="http://schemas.microsoft.com/office/drawing/2016/5/9/chartex" xmlns:cx4="http://schemas.microsoft.com/office/drawing/2016/5/10/chartex" xmlns:cx5="http://schemas.microsoft.com/office/drawing/2016/5/11/chartex" xmlns:mc="http://schemas.openxmlformats.org/markup-compatibility/2006" xmlns:o="urn:schemas-microsoft-com:office:office" xmlns:r="http://schemas.openxmlformats.org/officeDocument/2006/relationships" xmlns:m="http://schemas.openxmlformats.org/officeDocument/2006/math" xmlns:v="urn:schemas-microsoft-com:vml" xmlns:wp14="http://schemas.microsoft.com/office/word/2010/wordprocessingDrawing" xmlns:wp="http://schemas.openxmlformats.org/drawingml/2006/wordprocessingDrawing" xmlns:w10="urn:schemas-microsoft-com:office:word" xmlns:w="http://schemas.openxmlformats.org/wordprocessingml/2006/main" xmlns:w14="http://schemas.microsoft.com/office/word/2010/wordml" xmlns:w15="http://schemas.microsoft.com/office/word/2012/wordml" xmlns:w16se="http://schemas.microsoft.com/office/word/2015/wordml/symex" xmlns:wpg="http://schemas.microsoft.com/office/word/2010/wordprocessingGroup" xmlns:wpi="http://schemas.microsoft.com/office/word/2010/wordprocessingInk" xmlns:wne="http://schemas.microsoft.com/office/word/2006/wordml" xmlns:wps="http://schemas.microsoft.com/office/word/2010/wordprocessingShape" mc:Ignorable="w14 w15 w16se wp14">
   <w:body>
     <w:p>
       <w:pPr>
@@ -696,7 +696,19 @@
         <w:rPr>
           <w:rFonts w:asciiTheme="minorHAnsi" w:hAnsiTheme="minorHAnsi" w:cstheme="minorHAnsi"/>
         </w:rPr>
-        <w:t>ess level 1, system displays this</w:t>
+        <w:t>ess level 1</w:t>
+      </w:r>
+      <w:r>
+        <w:rPr>
+          <w:rFonts w:asciiTheme="minorHAnsi" w:hAnsiTheme="minorHAnsi" w:cstheme="minorHAnsi"/>
+        </w:rPr>
+        <w:t xml:space="preserve"> (and enters correct password)</w:t>
+      </w:r>
+      <w:r>
+        <w:rPr>
+          <w:rFonts w:asciiTheme="minorHAnsi" w:hAnsiTheme="minorHAnsi" w:cstheme="minorHAnsi"/>
+        </w:rPr>
+        <w:t xml:space="preserve"> system displays this</w:t>
       </w:r>
       <w:r>
         <w:rPr>
@@ -795,52 +807,96 @@
     </w:p>
     <w:p>
       <w:pPr>
-        <w:spacing w:after="27"/>
-        <w:ind w:left="0" w:firstLine="0"/>
-        <w:jc w:val="right"/>
-        <w:rPr>
-          <w:rFonts w:asciiTheme="minorHAnsi" w:hAnsiTheme="minorHAnsi" w:cstheme="minorHAnsi"/>
-        </w:rPr>
-      </w:pPr>
-      <w:r>
-        <w:rPr>
-          <w:rFonts w:asciiTheme="minorHAnsi" w:hAnsiTheme="minorHAnsi" w:cstheme="minorHAnsi"/>
+        <w:ind w:right="110"/>
+        <w:rPr>
+          <w:rFonts w:asciiTheme="minorHAnsi" w:hAnsiTheme="minorHAnsi" w:cstheme="minorHAnsi"/>
+        </w:rPr>
+      </w:pPr>
+      <w:r>
+        <w:rPr>
           <w:noProof/>
         </w:rPr>
         <w:drawing>
-          <wp:inline distT="0" distB="0" distL="0" distR="0" wp14:anchorId="159B9472" wp14:editId="0C9A9A61">
-            <wp:extent cx="5943600" cy="3343275"/>
-            <wp:effectExtent l="0" t="0" r="0" b="0"/>
-            <wp:docPr id="85" name="Picture 85"/>
-            <wp:cNvGraphicFramePr/>
+          <wp:anchor distT="0" distB="0" distL="114300" distR="114300" simplePos="0" relativeHeight="251658240" behindDoc="1" locked="0" layoutInCell="1" allowOverlap="1">
+            <wp:simplePos x="0" y="0"/>
+            <wp:positionH relativeFrom="margin">
+              <wp:align>center</wp:align>
+            </wp:positionH>
+            <wp:positionV relativeFrom="paragraph">
+              <wp:posOffset>-4445</wp:posOffset>
+            </wp:positionV>
+            <wp:extent cx="5705475" cy="3293697"/>
+            <wp:effectExtent l="0" t="0" r="0" b="2540"/>
+            <wp:wrapTight wrapText="bothSides">
+              <wp:wrapPolygon edited="0">
+                <wp:start x="0" y="0"/>
+                <wp:lineTo x="0" y="21492"/>
+                <wp:lineTo x="21492" y="21492"/>
+                <wp:lineTo x="21492" y="0"/>
+                <wp:lineTo x="0" y="0"/>
+              </wp:wrapPolygon>
+            </wp:wrapTight>
+            <wp:docPr id="1" name="Picture 1"/>
+            <wp:cNvGraphicFramePr>
+              <a:graphicFrameLocks xmlns:a="http://schemas.openxmlformats.org/drawingml/2006/main" noChangeAspect="1"/>
+            </wp:cNvGraphicFramePr>
             <a:graphic xmlns:a="http://schemas.openxmlformats.org/drawingml/2006/main">
               <a:graphicData uri="http://schemas.openxmlformats.org/drawingml/2006/picture">
                 <pic:pic xmlns:pic="http://schemas.openxmlformats.org/drawingml/2006/picture">
                   <pic:nvPicPr>
-                    <pic:cNvPr id="85" name="Picture 85"/>
+                    <pic:cNvPr id="1" name=""/>
                     <pic:cNvPicPr/>
                   </pic:nvPicPr>
-                  <pic:blipFill>
-                    <a:blip r:embed="rId10"/>
-                    <a:stretch>
-                      <a:fillRect/>
-                    </a:stretch>
+                  <pic:blipFill rotWithShape="1">
+                    <a:blip r:embed="rId10">
+                      <a:extLst>
+                        <a:ext uri="{28A0092B-C50C-407E-A947-70E740481C1C}">
+                          <a14:useLocalDpi xmlns:a14="http://schemas.microsoft.com/office/drawing/2010/main" val="0"/>
+                        </a:ext>
+                      </a:extLst>
+                    </a:blip>
+                    <a:srcRect l="24997" t="21389" r="24850" b="27111"/>
+                    <a:stretch/>
                   </pic:blipFill>
-                  <pic:spPr>
+                  <pic:spPr bwMode="auto">
                     <a:xfrm>
                       <a:off x="0" y="0"/>
-                      <a:ext cx="5943600" cy="3343275"/>
+                      <a:ext cx="5705475" cy="3293697"/>
                     </a:xfrm>
                     <a:prstGeom prst="rect">
                       <a:avLst/>
                     </a:prstGeom>
+                    <a:ln>
+                      <a:noFill/>
+                    </a:ln>
+                    <a:extLst>
+                      <a:ext uri="{53640926-AAD7-44D8-BBD7-CCE9431645EC}">
+                        <a14:shadowObscured xmlns:a14="http://schemas.microsoft.com/office/drawing/2010/main"/>
+                      </a:ext>
+                    </a:extLst>
                   </pic:spPr>
                 </pic:pic>
               </a:graphicData>
             </a:graphic>
-          </wp:inline>
+            <wp14:sizeRelH relativeFrom="page">
+              <wp14:pctWidth>0</wp14:pctWidth>
+            </wp14:sizeRelH>
+            <wp14:sizeRelV relativeFrom="page">
+              <wp14:pctHeight>0</wp14:pctHeight>
+            </wp14:sizeRelV>
+          </wp:anchor>
         </w:drawing>
       </w:r>
+    </w:p>
+    <w:p>
+      <w:pPr>
+        <w:spacing w:after="27"/>
+        <w:ind w:left="0" w:firstLine="0"/>
+        <w:jc w:val="right"/>
+        <w:rPr>
+          <w:rFonts w:asciiTheme="minorHAnsi" w:hAnsiTheme="minorHAnsi" w:cstheme="minorHAnsi"/>
+        </w:rPr>
+      </w:pPr>
       <w:r>
         <w:rPr>
           <w:rFonts w:asciiTheme="minorHAnsi" w:hAnsiTheme="minorHAnsi" w:cstheme="minorHAnsi"/>
@@ -1085,42 +1141,69 @@
       </w:pPr>
       <w:r>
         <w:rPr>
-          <w:rFonts w:asciiTheme="minorHAnsi" w:hAnsiTheme="minorHAnsi" w:cstheme="minorHAnsi"/>
           <w:noProof/>
         </w:rPr>
-        <w:lastRenderedPageBreak/>
         <w:drawing>
-          <wp:inline distT="0" distB="0" distL="0" distR="0" wp14:anchorId="74D8808C" wp14:editId="30C87F42">
-            <wp:extent cx="5943600" cy="3343275"/>
-            <wp:effectExtent l="0" t="0" r="0" b="0"/>
-            <wp:docPr id="128" name="Picture 128"/>
-            <wp:cNvGraphicFramePr/>
+          <wp:anchor distT="0" distB="0" distL="114300" distR="114300" simplePos="0" relativeHeight="251659264" behindDoc="0" locked="0" layoutInCell="1" allowOverlap="1">
+            <wp:simplePos x="0" y="0"/>
+            <wp:positionH relativeFrom="margin">
+              <wp:align>center</wp:align>
+            </wp:positionH>
+            <wp:positionV relativeFrom="paragraph">
+              <wp:posOffset>-2540</wp:posOffset>
+            </wp:positionV>
+            <wp:extent cx="4705350" cy="2665372"/>
+            <wp:effectExtent l="0" t="0" r="0" b="1905"/>
+            <wp:wrapTopAndBottom/>
+            <wp:docPr id="2" name="Picture 2"/>
+            <wp:cNvGraphicFramePr>
+              <a:graphicFrameLocks xmlns:a="http://schemas.openxmlformats.org/drawingml/2006/main" noChangeAspect="1"/>
+            </wp:cNvGraphicFramePr>
             <a:graphic xmlns:a="http://schemas.openxmlformats.org/drawingml/2006/main">
               <a:graphicData uri="http://schemas.openxmlformats.org/drawingml/2006/picture">
                 <pic:pic xmlns:pic="http://schemas.openxmlformats.org/drawingml/2006/picture">
                   <pic:nvPicPr>
-                    <pic:cNvPr id="128" name="Picture 128"/>
+                    <pic:cNvPr id="1" name=""/>
                     <pic:cNvPicPr/>
                   </pic:nvPicPr>
-                  <pic:blipFill>
-                    <a:blip r:embed="rId12"/>
-                    <a:stretch>
-                      <a:fillRect/>
-                    </a:stretch>
+                  <pic:blipFill rotWithShape="1">
+                    <a:blip r:embed="rId12">
+                      <a:extLst>
+                        <a:ext uri="{28A0092B-C50C-407E-A947-70E740481C1C}">
+                          <a14:useLocalDpi xmlns:a14="http://schemas.microsoft.com/office/drawing/2010/main" val="0"/>
+                        </a:ext>
+                      </a:extLst>
+                    </a:blip>
+                    <a:srcRect l="24997" t="21671" r="25008" b="27954"/>
+                    <a:stretch/>
                   </pic:blipFill>
-                  <pic:spPr>
+                  <pic:spPr bwMode="auto">
                     <a:xfrm>
                       <a:off x="0" y="0"/>
-                      <a:ext cx="5943600" cy="3343275"/>
+                      <a:ext cx="4705350" cy="2665372"/>
                     </a:xfrm>
                     <a:prstGeom prst="rect">
                       <a:avLst/>
                     </a:prstGeom>
+                    <a:ln>
+                      <a:noFill/>
+                    </a:ln>
+                    <a:extLst>
+                      <a:ext uri="{53640926-AAD7-44D8-BBD7-CCE9431645EC}">
+                        <a14:shadowObscured xmlns:a14="http://schemas.microsoft.com/office/drawing/2010/main"/>
+                      </a:ext>
+                    </a:extLst>
                   </pic:spPr>
                 </pic:pic>
               </a:graphicData>
             </a:graphic>
-          </wp:inline>
+            <wp14:sizeRelH relativeFrom="page">
+              <wp14:pctWidth>0</wp14:pctWidth>
+            </wp14:sizeRelH>
+            <wp14:sizeRelV relativeFrom="page">
+              <wp14:pctHeight>0</wp14:pctHeight>
+            </wp14:sizeRelV>
+          </wp:anchor>
         </w:drawing>
       </w:r>
       <w:r>
@@ -1161,6 +1244,7 @@
         <w:rPr>
           <w:noProof/>
         </w:rPr>
+        <w:lastRenderedPageBreak/>
         <w:drawing>
           <wp:inline distT="0" distB="0" distL="0" distR="0">
             <wp:extent cx="6020435" cy="3383315"/>
@@ -1228,42 +1312,77 @@
       </w:pPr>
       <w:r>
         <w:rPr>
-          <w:rFonts w:asciiTheme="minorHAnsi" w:hAnsiTheme="minorHAnsi" w:cstheme="minorHAnsi"/>
           <w:noProof/>
         </w:rPr>
-        <w:lastRenderedPageBreak/>
         <w:drawing>
-          <wp:inline distT="0" distB="0" distL="0" distR="0" wp14:anchorId="3F641829" wp14:editId="7DFFA3A0">
-            <wp:extent cx="5943600" cy="3343275"/>
-            <wp:effectExtent l="0" t="0" r="0" b="0"/>
-            <wp:docPr id="144" name="Picture 144"/>
-            <wp:cNvGraphicFramePr/>
+          <wp:anchor distT="0" distB="0" distL="114300" distR="114300" simplePos="0" relativeHeight="251661312" behindDoc="1" locked="0" layoutInCell="1" allowOverlap="1" wp14:anchorId="0269BA05" wp14:editId="2D11FDBA">
+            <wp:simplePos x="0" y="0"/>
+            <wp:positionH relativeFrom="margin">
+              <wp:posOffset>0</wp:posOffset>
+            </wp:positionH>
+            <wp:positionV relativeFrom="paragraph">
+              <wp:posOffset>200025</wp:posOffset>
+            </wp:positionV>
+            <wp:extent cx="5705475" cy="3293697"/>
+            <wp:effectExtent l="0" t="0" r="0" b="2540"/>
+            <wp:wrapTight wrapText="bothSides">
+              <wp:wrapPolygon edited="0">
+                <wp:start x="0" y="0"/>
+                <wp:lineTo x="0" y="21492"/>
+                <wp:lineTo x="21492" y="21492"/>
+                <wp:lineTo x="21492" y="0"/>
+                <wp:lineTo x="0" y="0"/>
+              </wp:wrapPolygon>
+            </wp:wrapTight>
+            <wp:docPr id="16" name="Picture 16"/>
+            <wp:cNvGraphicFramePr>
+              <a:graphicFrameLocks xmlns:a="http://schemas.openxmlformats.org/drawingml/2006/main" noChangeAspect="1"/>
+            </wp:cNvGraphicFramePr>
             <a:graphic xmlns:a="http://schemas.openxmlformats.org/drawingml/2006/main">
               <a:graphicData uri="http://schemas.openxmlformats.org/drawingml/2006/picture">
                 <pic:pic xmlns:pic="http://schemas.openxmlformats.org/drawingml/2006/picture">
                   <pic:nvPicPr>
-                    <pic:cNvPr id="144" name="Picture 144"/>
+                    <pic:cNvPr id="1" name=""/>
                     <pic:cNvPicPr/>
                   </pic:nvPicPr>
-                  <pic:blipFill>
-                    <a:blip r:embed="rId10"/>
-                    <a:stretch>
-                      <a:fillRect/>
-                    </a:stretch>
+                  <pic:blipFill rotWithShape="1">
+                    <a:blip r:embed="rId10">
+                      <a:extLst>
+                        <a:ext uri="{28A0092B-C50C-407E-A947-70E740481C1C}">
+                          <a14:useLocalDpi xmlns:a14="http://schemas.microsoft.com/office/drawing/2010/main" val="0"/>
+                        </a:ext>
+                      </a:extLst>
+                    </a:blip>
+                    <a:srcRect l="24997" t="21389" r="24850" b="27111"/>
+                    <a:stretch/>
                   </pic:blipFill>
-                  <pic:spPr>
+                  <pic:spPr bwMode="auto">
                     <a:xfrm>
                       <a:off x="0" y="0"/>
-                      <a:ext cx="5943600" cy="3343275"/>
+                      <a:ext cx="5705475" cy="3293697"/>
                     </a:xfrm>
                     <a:prstGeom prst="rect">
                       <a:avLst/>
                     </a:prstGeom>
+                    <a:ln>
+                      <a:noFill/>
+                    </a:ln>
+                    <a:extLst>
+                      <a:ext uri="{53640926-AAD7-44D8-BBD7-CCE9431645EC}">
+                        <a14:shadowObscured xmlns:a14="http://schemas.microsoft.com/office/drawing/2010/main"/>
+                      </a:ext>
+                    </a:extLst>
                   </pic:spPr>
                 </pic:pic>
               </a:graphicData>
             </a:graphic>
-          </wp:inline>
+            <wp14:sizeRelH relativeFrom="page">
+              <wp14:pctWidth>0</wp14:pctWidth>
+            </wp14:sizeRelH>
+            <wp14:sizeRelV relativeFrom="page">
+              <wp14:pctHeight>0</wp14:pctHeight>
+            </wp14:sizeRelV>
+          </wp:anchor>
         </w:drawing>
       </w:r>
       <w:r>
@@ -1308,6 +1427,7 @@
         <w:rPr>
           <w:noProof/>
         </w:rPr>
+        <w:lastRenderedPageBreak/>
         <w:drawing>
           <wp:inline distT="0" distB="0" distL="0" distR="0">
             <wp:extent cx="2628900" cy="1362075"/>
@@ -1484,7 +1604,6 @@
         <w:rPr>
           <w:noProof/>
         </w:rPr>
-        <w:lastRenderedPageBreak/>
         <w:drawing>
           <wp:inline distT="0" distB="0" distL="0" distR="0">
             <wp:extent cx="2867025" cy="1457325"/>
@@ -1662,6 +1781,7 @@
         <w:rPr>
           <w:rFonts w:asciiTheme="minorHAnsi" w:hAnsiTheme="minorHAnsi" w:cstheme="minorHAnsi"/>
         </w:rPr>
+        <w:lastRenderedPageBreak/>
         <w:t>System then displays</w:t>
       </w:r>
       <w:r>
@@ -1684,7 +1804,6 @@
         <w:rPr>
           <w:noProof/>
         </w:rPr>
-        <w:lastRenderedPageBreak/>
         <w:drawing>
           <wp:inline distT="0" distB="0" distL="0" distR="0">
             <wp:extent cx="6020435" cy="3639472"/>
@@ -2180,6 +2299,8 @@
         </w:rPr>
         <w:t xml:space="preserve"> </w:t>
       </w:r>
+      <w:bookmarkStart w:id="1" w:name="_GoBack"/>
+      <w:bookmarkEnd w:id="1"/>
     </w:p>
     <w:p>
       <w:pPr>
@@ -2700,41 +2821,77 @@
       </w:pPr>
       <w:r>
         <w:rPr>
-          <w:rFonts w:asciiTheme="minorHAnsi" w:hAnsiTheme="minorHAnsi" w:cstheme="minorHAnsi"/>
           <w:noProof/>
         </w:rPr>
         <w:drawing>
-          <wp:inline distT="0" distB="0" distL="0" distR="0" wp14:anchorId="738D41D9" wp14:editId="0D240950">
-            <wp:extent cx="5943600" cy="3343275"/>
-            <wp:effectExtent l="0" t="0" r="0" b="0"/>
-            <wp:docPr id="311" name="Picture 311"/>
-            <wp:cNvGraphicFramePr/>
+          <wp:anchor distT="0" distB="0" distL="114300" distR="114300" simplePos="0" relativeHeight="251663360" behindDoc="1" locked="0" layoutInCell="1" allowOverlap="1" wp14:anchorId="0269BA05" wp14:editId="2D11FDBA">
+            <wp:simplePos x="0" y="0"/>
+            <wp:positionH relativeFrom="margin">
+              <wp:align>center</wp:align>
+            </wp:positionH>
+            <wp:positionV relativeFrom="paragraph">
+              <wp:posOffset>188595</wp:posOffset>
+            </wp:positionV>
+            <wp:extent cx="5505450" cy="3178175"/>
+            <wp:effectExtent l="0" t="0" r="0" b="3175"/>
+            <wp:wrapTight wrapText="bothSides">
+              <wp:wrapPolygon edited="0">
+                <wp:start x="0" y="0"/>
+                <wp:lineTo x="0" y="21492"/>
+                <wp:lineTo x="21525" y="21492"/>
+                <wp:lineTo x="21525" y="0"/>
+                <wp:lineTo x="0" y="0"/>
+              </wp:wrapPolygon>
+            </wp:wrapTight>
+            <wp:docPr id="20" name="Picture 20"/>
+            <wp:cNvGraphicFramePr>
+              <a:graphicFrameLocks xmlns:a="http://schemas.openxmlformats.org/drawingml/2006/main" noChangeAspect="1"/>
+            </wp:cNvGraphicFramePr>
             <a:graphic xmlns:a="http://schemas.openxmlformats.org/drawingml/2006/main">
               <a:graphicData uri="http://schemas.openxmlformats.org/drawingml/2006/picture">
                 <pic:pic xmlns:pic="http://schemas.openxmlformats.org/drawingml/2006/picture">
                   <pic:nvPicPr>
-                    <pic:cNvPr id="311" name="Picture 311"/>
+                    <pic:cNvPr id="1" name=""/>
                     <pic:cNvPicPr/>
                   </pic:nvPicPr>
-                  <pic:blipFill>
-                    <a:blip r:embed="rId10"/>
-                    <a:stretch>
-                      <a:fillRect/>
-                    </a:stretch>
+                  <pic:blipFill rotWithShape="1">
+                    <a:blip r:embed="rId10">
+                      <a:extLst>
+                        <a:ext uri="{28A0092B-C50C-407E-A947-70E740481C1C}">
+                          <a14:useLocalDpi xmlns:a14="http://schemas.microsoft.com/office/drawing/2010/main" val="0"/>
+                        </a:ext>
+                      </a:extLst>
+                    </a:blip>
+                    <a:srcRect l="24997" t="21389" r="24850" b="27111"/>
+                    <a:stretch/>
                   </pic:blipFill>
-                  <pic:spPr>
+                  <pic:spPr bwMode="auto">
                     <a:xfrm>
                       <a:off x="0" y="0"/>
-                      <a:ext cx="5943600" cy="3343275"/>
+                      <a:ext cx="5505450" cy="3178175"/>
                     </a:xfrm>
                     <a:prstGeom prst="rect">
                       <a:avLst/>
                     </a:prstGeom>
+                    <a:ln>
+                      <a:noFill/>
+                    </a:ln>
+                    <a:extLst>
+                      <a:ext uri="{53640926-AAD7-44D8-BBD7-CCE9431645EC}">
+                        <a14:shadowObscured xmlns:a14="http://schemas.microsoft.com/office/drawing/2010/main"/>
+                      </a:ext>
+                    </a:extLst>
                   </pic:spPr>
                 </pic:pic>
               </a:graphicData>
             </a:graphic>
-          </wp:inline>
+            <wp14:sizeRelH relativeFrom="page">
+              <wp14:pctWidth>0</wp14:pctWidth>
+            </wp14:sizeRelH>
+            <wp14:sizeRelV relativeFrom="page">
+              <wp14:pctHeight>0</wp14:pctHeight>
+            </wp14:sizeRelV>
+          </wp:anchor>
         </w:drawing>
       </w:r>
       <w:r>
@@ -3558,52 +3715,562 @@
       </w:pPr>
       <w:r>
         <w:rPr>
-          <w:rFonts w:asciiTheme="minorHAnsi" w:hAnsiTheme="minorHAnsi" w:cstheme="minorHAnsi"/>
-        </w:rPr>
-        <w:t xml:space="preserve">System displays Edit My Info screen </w:t>
-      </w:r>
-    </w:p>
-    <w:p>
-      <w:pPr>
-        <w:spacing w:after="27"/>
-        <w:ind w:left="0" w:firstLine="0"/>
-        <w:jc w:val="right"/>
-        <w:rPr>
-          <w:rFonts w:asciiTheme="minorHAnsi" w:hAnsiTheme="minorHAnsi" w:cstheme="minorHAnsi"/>
-        </w:rPr>
-      </w:pPr>
-      <w:r>
-        <w:rPr>
-          <w:rFonts w:asciiTheme="minorHAnsi" w:hAnsiTheme="minorHAnsi" w:cstheme="minorHAnsi"/>
           <w:noProof/>
         </w:rPr>
         <w:drawing>
-          <wp:inline distT="0" distB="0" distL="0" distR="0" wp14:anchorId="501D7789" wp14:editId="157FB1AB">
-            <wp:extent cx="5943600" cy="2847975"/>
+          <wp:anchor distT="0" distB="0" distL="114300" distR="114300" simplePos="0" relativeHeight="251664384" behindDoc="0" locked="0" layoutInCell="1" allowOverlap="1">
+            <wp:simplePos x="0" y="0"/>
+            <wp:positionH relativeFrom="margin">
+              <wp:align>center</wp:align>
+            </wp:positionH>
+            <wp:positionV relativeFrom="paragraph">
+              <wp:posOffset>201295</wp:posOffset>
+            </wp:positionV>
+            <wp:extent cx="5151120" cy="2305050"/>
             <wp:effectExtent l="0" t="0" r="0" b="0"/>
-            <wp:docPr id="429" name="Picture 429"/>
-            <wp:cNvGraphicFramePr/>
+            <wp:wrapTopAndBottom/>
+            <wp:docPr id="21" name="Picture 21"/>
+            <wp:cNvGraphicFramePr>
+              <a:graphicFrameLocks xmlns:a="http://schemas.openxmlformats.org/drawingml/2006/main" noChangeAspect="1"/>
+            </wp:cNvGraphicFramePr>
             <a:graphic xmlns:a="http://schemas.openxmlformats.org/drawingml/2006/main">
               <a:graphicData uri="http://schemas.openxmlformats.org/drawingml/2006/picture">
                 <pic:pic xmlns:pic="http://schemas.openxmlformats.org/drawingml/2006/picture">
                   <pic:nvPicPr>
-                    <pic:cNvPr id="429" name="Picture 429"/>
+                    <pic:cNvPr id="1" name=""/>
                     <pic:cNvPicPr/>
                   </pic:nvPicPr>
-                  <pic:blipFill>
-                    <a:blip r:embed="rId34"/>
-                    <a:stretch>
-                      <a:fillRect/>
-                    </a:stretch>
+                  <pic:blipFill rotWithShape="1">
+                    <a:blip r:embed="rId34">
+                      <a:extLst>
+                        <a:ext uri="{28A0092B-C50C-407E-A947-70E740481C1C}">
+                          <a14:useLocalDpi xmlns:a14="http://schemas.microsoft.com/office/drawing/2010/main" val="0"/>
+                        </a:ext>
+                      </a:extLst>
+                    </a:blip>
+                    <a:srcRect l="17562" t="21389" r="17730" b="27111"/>
+                    <a:stretch/>
                   </pic:blipFill>
-                  <pic:spPr>
+                  <pic:spPr bwMode="auto">
                     <a:xfrm>
                       <a:off x="0" y="0"/>
-                      <a:ext cx="5943600" cy="2847975"/>
+                      <a:ext cx="5151120" cy="2305050"/>
                     </a:xfrm>
                     <a:prstGeom prst="rect">
                       <a:avLst/>
                     </a:prstGeom>
+                    <a:ln>
+                      <a:noFill/>
+                    </a:ln>
+                    <a:extLst>
+                      <a:ext uri="{53640926-AAD7-44D8-BBD7-CCE9431645EC}">
+                        <a14:shadowObscured xmlns:a14="http://schemas.microsoft.com/office/drawing/2010/main"/>
+                      </a:ext>
+                    </a:extLst>
+                  </pic:spPr>
+                </pic:pic>
+              </a:graphicData>
+            </a:graphic>
+            <wp14:sizeRelH relativeFrom="page">
+              <wp14:pctWidth>0</wp14:pctWidth>
+            </wp14:sizeRelH>
+            <wp14:sizeRelV relativeFrom="page">
+              <wp14:pctHeight>0</wp14:pctHeight>
+            </wp14:sizeRelV>
+          </wp:anchor>
+        </w:drawing>
+      </w:r>
+      <w:r>
+        <w:rPr>
+          <w:rFonts w:asciiTheme="minorHAnsi" w:hAnsiTheme="minorHAnsi" w:cstheme="minorHAnsi"/>
+        </w:rPr>
+        <w:t xml:space="preserve">System displays Edit My Info screen </w:t>
+      </w:r>
+    </w:p>
+    <w:p>
+      <w:pPr>
+        <w:spacing w:after="27"/>
+        <w:ind w:left="0" w:firstLine="0"/>
+        <w:jc w:val="right"/>
+        <w:rPr>
+          <w:rFonts w:asciiTheme="minorHAnsi" w:hAnsiTheme="minorHAnsi" w:cstheme="minorHAnsi"/>
+        </w:rPr>
+      </w:pPr>
+      <w:r>
+        <w:rPr>
+          <w:rFonts w:asciiTheme="minorHAnsi" w:hAnsiTheme="minorHAnsi" w:cstheme="minorHAnsi"/>
+        </w:rPr>
+        <w:t xml:space="preserve"> </w:t>
+      </w:r>
+    </w:p>
+    <w:p>
+      <w:pPr>
+        <w:numPr>
+          <w:ilvl w:val="0"/>
+          <w:numId w:val="5"/>
+        </w:numPr>
+        <w:ind w:right="110" w:hanging="360"/>
+        <w:rPr>
+          <w:rFonts w:asciiTheme="minorHAnsi" w:hAnsiTheme="minorHAnsi" w:cstheme="minorHAnsi"/>
+        </w:rPr>
+      </w:pPr>
+      <w:r>
+        <w:rPr>
+          <w:rFonts w:asciiTheme="minorHAnsi" w:hAnsiTheme="minorHAnsi" w:cstheme="minorHAnsi"/>
+        </w:rPr>
+        <w:t xml:space="preserve">User changes info and clicks on “Apply Update” button. </w:t>
+      </w:r>
+    </w:p>
+    <w:p>
+      <w:pPr>
+        <w:numPr>
+          <w:ilvl w:val="0"/>
+          <w:numId w:val="5"/>
+        </w:numPr>
+        <w:ind w:right="110" w:hanging="360"/>
+        <w:rPr>
+          <w:rFonts w:asciiTheme="minorHAnsi" w:hAnsiTheme="minorHAnsi" w:cstheme="minorHAnsi"/>
+        </w:rPr>
+      </w:pPr>
+      <w:r>
+        <w:rPr>
+          <w:rFonts w:asciiTheme="minorHAnsi" w:hAnsiTheme="minorHAnsi" w:cstheme="minorHAnsi"/>
+        </w:rPr>
+        <w:t xml:space="preserve">System updates employee information and returns to Main Screen. </w:t>
+      </w:r>
+    </w:p>
+    <w:p>
+      <w:pPr>
+        <w:numPr>
+          <w:ilvl w:val="0"/>
+          <w:numId w:val="5"/>
+        </w:numPr>
+        <w:ind w:right="110" w:hanging="360"/>
+        <w:rPr>
+          <w:rFonts w:asciiTheme="minorHAnsi" w:hAnsiTheme="minorHAnsi" w:cstheme="minorHAnsi"/>
+        </w:rPr>
+      </w:pPr>
+      <w:r>
+        <w:rPr>
+          <w:rFonts w:asciiTheme="minorHAnsi" w:hAnsiTheme="minorHAnsi" w:cstheme="minorHAnsi"/>
+        </w:rPr>
+        <w:t xml:space="preserve">If user changes their password system displays a confirm password screen. </w:t>
+      </w:r>
+    </w:p>
+    <w:p>
+      <w:pPr>
+        <w:spacing w:after="27"/>
+        <w:ind w:left="0" w:firstLine="0"/>
+        <w:jc w:val="right"/>
+        <w:rPr>
+          <w:rFonts w:asciiTheme="minorHAnsi" w:hAnsiTheme="minorHAnsi" w:cstheme="minorHAnsi"/>
+        </w:rPr>
+      </w:pPr>
+      <w:r>
+        <w:rPr>
+          <w:noProof/>
+        </w:rPr>
+        <w:lastRenderedPageBreak/>
+        <w:drawing>
+          <wp:anchor distT="0" distB="0" distL="114300" distR="114300" simplePos="0" relativeHeight="251666432" behindDoc="0" locked="0" layoutInCell="1" allowOverlap="1">
+            <wp:simplePos x="0" y="0"/>
+            <wp:positionH relativeFrom="margin">
+              <wp:align>center</wp:align>
+            </wp:positionH>
+            <wp:positionV relativeFrom="paragraph">
+              <wp:posOffset>2540</wp:posOffset>
+            </wp:positionV>
+            <wp:extent cx="5200650" cy="2301510"/>
+            <wp:effectExtent l="0" t="0" r="0" b="3810"/>
+            <wp:wrapTopAndBottom/>
+            <wp:docPr id="28" name="Picture 28"/>
+            <wp:cNvGraphicFramePr>
+              <a:graphicFrameLocks xmlns:a="http://schemas.openxmlformats.org/drawingml/2006/main" noChangeAspect="1"/>
+            </wp:cNvGraphicFramePr>
+            <a:graphic xmlns:a="http://schemas.openxmlformats.org/drawingml/2006/main">
+              <a:graphicData uri="http://schemas.openxmlformats.org/drawingml/2006/picture">
+                <pic:pic xmlns:pic="http://schemas.openxmlformats.org/drawingml/2006/picture">
+                  <pic:nvPicPr>
+                    <pic:cNvPr id="1" name=""/>
+                    <pic:cNvPicPr/>
+                  </pic:nvPicPr>
+                  <pic:blipFill rotWithShape="1">
+                    <a:blip r:embed="rId35">
+                      <a:extLst>
+                        <a:ext uri="{28A0092B-C50C-407E-A947-70E740481C1C}">
+                          <a14:useLocalDpi xmlns:a14="http://schemas.microsoft.com/office/drawing/2010/main" val="0"/>
+                        </a:ext>
+                      </a:extLst>
+                    </a:blip>
+                    <a:srcRect l="17720" t="21107" r="17572" b="27955"/>
+                    <a:stretch/>
+                  </pic:blipFill>
+                  <pic:spPr bwMode="auto">
+                    <a:xfrm>
+                      <a:off x="0" y="0"/>
+                      <a:ext cx="5200650" cy="2301510"/>
+                    </a:xfrm>
+                    <a:prstGeom prst="rect">
+                      <a:avLst/>
+                    </a:prstGeom>
+                    <a:ln>
+                      <a:noFill/>
+                    </a:ln>
+                    <a:extLst>
+                      <a:ext uri="{53640926-AAD7-44D8-BBD7-CCE9431645EC}">
+                        <a14:shadowObscured xmlns:a14="http://schemas.microsoft.com/office/drawing/2010/main"/>
+                      </a:ext>
+                    </a:extLst>
+                  </pic:spPr>
+                </pic:pic>
+              </a:graphicData>
+            </a:graphic>
+            <wp14:sizeRelH relativeFrom="page">
+              <wp14:pctWidth>0</wp14:pctWidth>
+            </wp14:sizeRelH>
+            <wp14:sizeRelV relativeFrom="page">
+              <wp14:pctHeight>0</wp14:pctHeight>
+            </wp14:sizeRelV>
+          </wp:anchor>
+        </w:drawing>
+      </w:r>
+      <w:r>
+        <w:rPr>
+          <w:rFonts w:asciiTheme="minorHAnsi" w:hAnsiTheme="minorHAnsi" w:cstheme="minorHAnsi"/>
+        </w:rPr>
+        <w:t xml:space="preserve"> </w:t>
+      </w:r>
+    </w:p>
+    <w:p>
+      <w:pPr>
+        <w:numPr>
+          <w:ilvl w:val="0"/>
+          <w:numId w:val="5"/>
+        </w:numPr>
+        <w:ind w:right="110" w:hanging="360"/>
+        <w:rPr>
+          <w:rFonts w:asciiTheme="minorHAnsi" w:hAnsiTheme="minorHAnsi" w:cstheme="minorHAnsi"/>
+        </w:rPr>
+      </w:pPr>
+      <w:r>
+        <w:rPr>
+          <w:rFonts w:asciiTheme="minorHAnsi" w:hAnsiTheme="minorHAnsi" w:cstheme="minorHAnsi"/>
+        </w:rPr>
+        <w:t xml:space="preserve">User types in new password. </w:t>
+      </w:r>
+    </w:p>
+    <w:p>
+      <w:pPr>
+        <w:numPr>
+          <w:ilvl w:val="0"/>
+          <w:numId w:val="5"/>
+        </w:numPr>
+        <w:ind w:right="110" w:hanging="360"/>
+        <w:rPr>
+          <w:rFonts w:asciiTheme="minorHAnsi" w:hAnsiTheme="minorHAnsi" w:cstheme="minorHAnsi"/>
+        </w:rPr>
+      </w:pPr>
+      <w:r>
+        <w:rPr>
+          <w:rFonts w:asciiTheme="minorHAnsi" w:hAnsiTheme="minorHAnsi" w:cstheme="minorHAnsi"/>
+        </w:rPr>
+        <w:t xml:space="preserve">If password is wrong system displays error message. </w:t>
+      </w:r>
+    </w:p>
+    <w:p>
+      <w:pPr>
+        <w:spacing w:after="0"/>
+        <w:ind w:left="0" w:firstLine="0"/>
+        <w:rPr>
+          <w:rFonts w:asciiTheme="minorHAnsi" w:hAnsiTheme="minorHAnsi" w:cstheme="minorHAnsi"/>
+        </w:rPr>
+      </w:pPr>
+      <w:r>
+        <w:rPr>
+          <w:rFonts w:asciiTheme="minorHAnsi" w:hAnsiTheme="minorHAnsi" w:cstheme="minorHAnsi"/>
+        </w:rPr>
+        <w:t xml:space="preserve"> </w:t>
+      </w:r>
+    </w:p>
+    <w:p>
+      <w:pPr>
+        <w:spacing w:after="27"/>
+        <w:ind w:left="0" w:firstLine="0"/>
+        <w:jc w:val="right"/>
+        <w:rPr>
+          <w:rFonts w:asciiTheme="minorHAnsi" w:hAnsiTheme="minorHAnsi" w:cstheme="minorHAnsi"/>
+        </w:rPr>
+      </w:pPr>
+      <w:r>
+        <w:rPr>
+          <w:noProof/>
+        </w:rPr>
+        <w:drawing>
+          <wp:anchor distT="0" distB="0" distL="114300" distR="114300" simplePos="0" relativeHeight="251665408" behindDoc="0" locked="0" layoutInCell="1" allowOverlap="1">
+            <wp:simplePos x="0" y="0"/>
+            <wp:positionH relativeFrom="margin">
+              <wp:align>center</wp:align>
+            </wp:positionH>
+            <wp:positionV relativeFrom="paragraph">
+              <wp:posOffset>-635</wp:posOffset>
+            </wp:positionV>
+            <wp:extent cx="5105400" cy="2292473"/>
+            <wp:effectExtent l="0" t="0" r="0" b="0"/>
+            <wp:wrapTopAndBottom/>
+            <wp:docPr id="29" name="Picture 29"/>
+            <wp:cNvGraphicFramePr>
+              <a:graphicFrameLocks xmlns:a="http://schemas.openxmlformats.org/drawingml/2006/main" noChangeAspect="1"/>
+            </wp:cNvGraphicFramePr>
+            <a:graphic xmlns:a="http://schemas.openxmlformats.org/drawingml/2006/main">
+              <a:graphicData uri="http://schemas.openxmlformats.org/drawingml/2006/picture">
+                <pic:pic xmlns:pic="http://schemas.openxmlformats.org/drawingml/2006/picture">
+                  <pic:nvPicPr>
+                    <pic:cNvPr id="1" name=""/>
+                    <pic:cNvPicPr/>
+                  </pic:nvPicPr>
+                  <pic:blipFill rotWithShape="1">
+                    <a:blip r:embed="rId35">
+                      <a:extLst>
+                        <a:ext uri="{28A0092B-C50C-407E-A947-70E740481C1C}">
+                          <a14:useLocalDpi xmlns:a14="http://schemas.microsoft.com/office/drawing/2010/main" val="0"/>
+                        </a:ext>
+                      </a:extLst>
+                    </a:blip>
+                    <a:srcRect l="17403" t="20544" r="17414" b="27392"/>
+                    <a:stretch/>
+                  </pic:blipFill>
+                  <pic:spPr bwMode="auto">
+                    <a:xfrm>
+                      <a:off x="0" y="0"/>
+                      <a:ext cx="5105400" cy="2292473"/>
+                    </a:xfrm>
+                    <a:prstGeom prst="rect">
+                      <a:avLst/>
+                    </a:prstGeom>
+                    <a:ln>
+                      <a:noFill/>
+                    </a:ln>
+                    <a:extLst>
+                      <a:ext uri="{53640926-AAD7-44D8-BBD7-CCE9431645EC}">
+                        <a14:shadowObscured xmlns:a14="http://schemas.microsoft.com/office/drawing/2010/main"/>
+                      </a:ext>
+                    </a:extLst>
+                  </pic:spPr>
+                </pic:pic>
+              </a:graphicData>
+            </a:graphic>
+            <wp14:sizeRelH relativeFrom="page">
+              <wp14:pctWidth>0</wp14:pctWidth>
+            </wp14:sizeRelH>
+            <wp14:sizeRelV relativeFrom="page">
+              <wp14:pctHeight>0</wp14:pctHeight>
+            </wp14:sizeRelV>
+          </wp:anchor>
+        </w:drawing>
+      </w:r>
+      <w:r>
+        <w:rPr>
+          <w:rFonts w:asciiTheme="minorHAnsi" w:hAnsiTheme="minorHAnsi" w:cstheme="minorHAnsi"/>
+        </w:rPr>
+        <w:t xml:space="preserve"> </w:t>
+      </w:r>
+    </w:p>
+    <w:p>
+      <w:pPr>
+        <w:numPr>
+          <w:ilvl w:val="0"/>
+          <w:numId w:val="5"/>
+        </w:numPr>
+        <w:ind w:right="110" w:hanging="360"/>
+        <w:rPr>
+          <w:rFonts w:asciiTheme="minorHAnsi" w:hAnsiTheme="minorHAnsi" w:cstheme="minorHAnsi"/>
+        </w:rPr>
+      </w:pPr>
+      <w:r>
+        <w:rPr>
+          <w:rFonts w:asciiTheme="minorHAnsi" w:hAnsiTheme="minorHAnsi" w:cstheme="minorHAnsi"/>
+        </w:rPr>
+        <w:t xml:space="preserve">If password is correct system updates employee information.  </w:t>
+      </w:r>
+    </w:p>
+    <w:p>
+      <w:pPr>
+        <w:spacing w:after="27"/>
+        <w:ind w:left="0" w:firstLine="0"/>
+        <w:rPr>
+          <w:rFonts w:asciiTheme="minorHAnsi" w:hAnsiTheme="minorHAnsi" w:cstheme="minorHAnsi"/>
+        </w:rPr>
+      </w:pPr>
+      <w:r>
+        <w:rPr>
+          <w:rFonts w:asciiTheme="minorHAnsi" w:hAnsiTheme="minorHAnsi" w:cstheme="minorHAnsi"/>
+        </w:rPr>
+        <w:t xml:space="preserve"> </w:t>
+      </w:r>
+    </w:p>
+    <w:p>
+      <w:pPr>
+        <w:ind w:left="360" w:right="4985" w:hanging="360"/>
+        <w:rPr>
+          <w:rFonts w:asciiTheme="minorHAnsi" w:hAnsiTheme="minorHAnsi" w:cstheme="minorHAnsi"/>
+          <w:b/>
+        </w:rPr>
+      </w:pPr>
+      <w:r>
+        <w:rPr>
+          <w:rFonts w:asciiTheme="minorHAnsi" w:hAnsiTheme="minorHAnsi" w:cstheme="minorHAnsi"/>
+          <w:b/>
+        </w:rPr>
+        <w:t xml:space="preserve">Use Case: </w:t>
+      </w:r>
+      <w:r>
+        <w:rPr>
+          <w:rFonts w:asciiTheme="minorHAnsi" w:hAnsiTheme="minorHAnsi" w:cstheme="minorHAnsi"/>
+          <w:b/>
+        </w:rPr>
+        <w:t>Manage Employees and Access Rights</w:t>
+      </w:r>
+    </w:p>
+    <w:p>
+      <w:pPr>
+        <w:numPr>
+          <w:ilvl w:val="0"/>
+          <w:numId w:val="6"/>
+        </w:numPr>
+        <w:ind w:right="110" w:hanging="360"/>
+        <w:rPr>
+          <w:rFonts w:asciiTheme="minorHAnsi" w:hAnsiTheme="minorHAnsi" w:cstheme="minorHAnsi"/>
+        </w:rPr>
+      </w:pPr>
+      <w:r>
+        <w:rPr>
+          <w:rFonts w:asciiTheme="minorHAnsi" w:hAnsiTheme="minorHAnsi" w:cstheme="minorHAnsi"/>
+        </w:rPr>
+        <w:t xml:space="preserve">Repeat steps </w:t>
+      </w:r>
+      <w:r>
+        <w:rPr>
+          <w:rFonts w:asciiTheme="minorHAnsi" w:hAnsiTheme="minorHAnsi" w:cstheme="minorHAnsi"/>
+        </w:rPr>
+        <w:t>from Login/out Use Case</w:t>
+      </w:r>
+      <w:r>
+        <w:rPr>
+          <w:rFonts w:asciiTheme="minorHAnsi" w:hAnsiTheme="minorHAnsi" w:cstheme="minorHAnsi"/>
+        </w:rPr>
+        <w:t xml:space="preserve"> to login</w:t>
+      </w:r>
+      <w:r>
+        <w:rPr>
+          <w:rFonts w:asciiTheme="minorHAnsi" w:hAnsiTheme="minorHAnsi" w:cstheme="minorHAnsi"/>
+        </w:rPr>
+        <w:t xml:space="preserve">. </w:t>
+      </w:r>
+      <w:r>
+        <w:rPr>
+          <w:rFonts w:asciiTheme="minorHAnsi" w:hAnsiTheme="minorHAnsi" w:cstheme="minorHAnsi"/>
+        </w:rPr>
+        <w:t xml:space="preserve"> </w:t>
+      </w:r>
+    </w:p>
+    <w:p>
+      <w:pPr>
+        <w:numPr>
+          <w:ilvl w:val="0"/>
+          <w:numId w:val="6"/>
+        </w:numPr>
+        <w:ind w:right="110" w:hanging="360"/>
+        <w:rPr>
+          <w:rFonts w:asciiTheme="minorHAnsi" w:hAnsiTheme="minorHAnsi" w:cstheme="minorHAnsi"/>
+        </w:rPr>
+      </w:pPr>
+      <w:r>
+        <w:rPr>
+          <w:rFonts w:asciiTheme="minorHAnsi" w:hAnsiTheme="minorHAnsi" w:cstheme="minorHAnsi"/>
+        </w:rPr>
+        <w:t xml:space="preserve">If user access rights </w:t>
+      </w:r>
+      <w:proofErr w:type="gramStart"/>
+      <w:r>
+        <w:rPr>
+          <w:rFonts w:asciiTheme="minorHAnsi" w:hAnsiTheme="minorHAnsi" w:cstheme="minorHAnsi"/>
+        </w:rPr>
+        <w:t>is</w:t>
+      </w:r>
+      <w:proofErr w:type="gramEnd"/>
+      <w:r>
+        <w:rPr>
+          <w:rFonts w:asciiTheme="minorHAnsi" w:hAnsiTheme="minorHAnsi" w:cstheme="minorHAnsi"/>
+        </w:rPr>
+        <w:t xml:space="preserve"> not 1 system will display a Main screen without a “Manage Employees” button. </w:t>
+      </w:r>
+    </w:p>
+    <w:p>
+      <w:pPr>
+        <w:ind w:right="110"/>
+        <w:rPr>
+          <w:rFonts w:asciiTheme="minorHAnsi" w:hAnsiTheme="minorHAnsi" w:cstheme="minorHAnsi"/>
+        </w:rPr>
+      </w:pPr>
+    </w:p>
+    <w:p>
+      <w:pPr>
+        <w:ind w:right="110"/>
+        <w:rPr>
+          <w:rFonts w:asciiTheme="minorHAnsi" w:hAnsiTheme="minorHAnsi" w:cstheme="minorHAnsi"/>
+        </w:rPr>
+      </w:pPr>
+    </w:p>
+    <w:p>
+      <w:pPr>
+        <w:spacing w:after="27"/>
+        <w:ind w:left="0" w:firstLine="0"/>
+        <w:jc w:val="right"/>
+        <w:rPr>
+          <w:rFonts w:asciiTheme="minorHAnsi" w:hAnsiTheme="minorHAnsi" w:cstheme="minorHAnsi"/>
+        </w:rPr>
+      </w:pPr>
+      <w:r>
+        <w:rPr>
+          <w:noProof/>
+        </w:rPr>
+        <w:lastRenderedPageBreak/>
+        <w:drawing>
+          <wp:inline distT="0" distB="0" distL="0" distR="0" wp14:anchorId="3D476C7E" wp14:editId="750DE22E">
+            <wp:extent cx="5799716" cy="3374049"/>
+            <wp:effectExtent l="0" t="0" r="0" b="0"/>
+            <wp:docPr id="448" name="Picture 448"/>
+            <wp:cNvGraphicFramePr>
+              <a:graphicFrameLocks xmlns:a="http://schemas.openxmlformats.org/drawingml/2006/main" noChangeAspect="1"/>
+            </wp:cNvGraphicFramePr>
+            <a:graphic xmlns:a="http://schemas.openxmlformats.org/drawingml/2006/main">
+              <a:graphicData uri="http://schemas.openxmlformats.org/drawingml/2006/picture">
+                <pic:pic xmlns:pic="http://schemas.openxmlformats.org/drawingml/2006/picture">
+                  <pic:nvPicPr>
+                    <pic:cNvPr id="1" name=""/>
+                    <pic:cNvPicPr/>
+                  </pic:nvPicPr>
+                  <pic:blipFill rotWithShape="1">
+                    <a:blip r:embed="rId36"/>
+                    <a:srcRect l="24839" t="20544" r="24850" b="27392"/>
+                    <a:stretch/>
+                  </pic:blipFill>
+                  <pic:spPr bwMode="auto">
+                    <a:xfrm>
+                      <a:off x="0" y="0"/>
+                      <a:ext cx="5809877" cy="3379961"/>
+                    </a:xfrm>
+                    <a:prstGeom prst="rect">
+                      <a:avLst/>
+                    </a:prstGeom>
+                    <a:ln>
+                      <a:noFill/>
+                    </a:ln>
+                    <a:extLst>
+                      <a:ext uri="{53640926-AAD7-44D8-BBD7-CCE9431645EC}">
+                        <a14:shadowObscured xmlns:a14="http://schemas.microsoft.com/office/drawing/2010/main"/>
+                      </a:ext>
+                    </a:extLst>
                   </pic:spPr>
                 </pic:pic>
               </a:graphicData>
@@ -3620,61 +4287,6 @@
     </w:p>
     <w:p>
       <w:pPr>
-        <w:numPr>
-          <w:ilvl w:val="0"/>
-          <w:numId w:val="5"/>
-        </w:numPr>
-        <w:ind w:right="110" w:hanging="360"/>
-        <w:rPr>
-          <w:rFonts w:asciiTheme="minorHAnsi" w:hAnsiTheme="minorHAnsi" w:cstheme="minorHAnsi"/>
-        </w:rPr>
-      </w:pPr>
-      <w:r>
-        <w:rPr>
-          <w:rFonts w:asciiTheme="minorHAnsi" w:hAnsiTheme="minorHAnsi" w:cstheme="minorHAnsi"/>
-        </w:rPr>
-        <w:t xml:space="preserve">User changes info and clicks on “Apply Update” button. </w:t>
-      </w:r>
-    </w:p>
-    <w:p>
-      <w:pPr>
-        <w:numPr>
-          <w:ilvl w:val="0"/>
-          <w:numId w:val="5"/>
-        </w:numPr>
-        <w:ind w:right="110" w:hanging="360"/>
-        <w:rPr>
-          <w:rFonts w:asciiTheme="minorHAnsi" w:hAnsiTheme="minorHAnsi" w:cstheme="minorHAnsi"/>
-        </w:rPr>
-      </w:pPr>
-      <w:r>
-        <w:rPr>
-          <w:rFonts w:asciiTheme="minorHAnsi" w:hAnsiTheme="minorHAnsi" w:cstheme="minorHAnsi"/>
-        </w:rPr>
-        <w:lastRenderedPageBreak/>
-        <w:t xml:space="preserve">System updates employee information and returns to Main Screen. </w:t>
-      </w:r>
-    </w:p>
-    <w:p>
-      <w:pPr>
-        <w:numPr>
-          <w:ilvl w:val="0"/>
-          <w:numId w:val="5"/>
-        </w:numPr>
-        <w:ind w:right="110" w:hanging="360"/>
-        <w:rPr>
-          <w:rFonts w:asciiTheme="minorHAnsi" w:hAnsiTheme="minorHAnsi" w:cstheme="minorHAnsi"/>
-        </w:rPr>
-      </w:pPr>
-      <w:r>
-        <w:rPr>
-          <w:rFonts w:asciiTheme="minorHAnsi" w:hAnsiTheme="minorHAnsi" w:cstheme="minorHAnsi"/>
-        </w:rPr>
-        <w:t xml:space="preserve">If user changes their password system displays a confirm password screen. </w:t>
-      </w:r>
-    </w:p>
-    <w:p>
-      <w:pPr>
         <w:spacing w:after="27"/>
         <w:ind w:left="0" w:firstLine="0"/>
         <w:jc w:val="right"/>
@@ -3682,213 +4294,6 @@
           <w:rFonts w:asciiTheme="minorHAnsi" w:hAnsiTheme="minorHAnsi" w:cstheme="minorHAnsi"/>
         </w:rPr>
       </w:pPr>
-      <w:r>
-        <w:rPr>
-          <w:rFonts w:asciiTheme="minorHAnsi" w:hAnsiTheme="minorHAnsi" w:cstheme="minorHAnsi"/>
-          <w:noProof/>
-        </w:rPr>
-        <w:drawing>
-          <wp:inline distT="0" distB="0" distL="0" distR="0" wp14:anchorId="5ECFB101" wp14:editId="60C662EE">
-            <wp:extent cx="5943600" cy="2733675"/>
-            <wp:effectExtent l="0" t="0" r="0" b="0"/>
-            <wp:docPr id="441" name="Picture 441"/>
-            <wp:cNvGraphicFramePr/>
-            <a:graphic xmlns:a="http://schemas.openxmlformats.org/drawingml/2006/main">
-              <a:graphicData uri="http://schemas.openxmlformats.org/drawingml/2006/picture">
-                <pic:pic xmlns:pic="http://schemas.openxmlformats.org/drawingml/2006/picture">
-                  <pic:nvPicPr>
-                    <pic:cNvPr id="441" name="Picture 441"/>
-                    <pic:cNvPicPr/>
-                  </pic:nvPicPr>
-                  <pic:blipFill>
-                    <a:blip r:embed="rId35"/>
-                    <a:stretch>
-                      <a:fillRect/>
-                    </a:stretch>
-                  </pic:blipFill>
-                  <pic:spPr>
-                    <a:xfrm>
-                      <a:off x="0" y="0"/>
-                      <a:ext cx="5943600" cy="2733675"/>
-                    </a:xfrm>
-                    <a:prstGeom prst="rect">
-                      <a:avLst/>
-                    </a:prstGeom>
-                  </pic:spPr>
-                </pic:pic>
-              </a:graphicData>
-            </a:graphic>
-          </wp:inline>
-        </w:drawing>
-      </w:r>
-      <w:r>
-        <w:rPr>
-          <w:rFonts w:asciiTheme="minorHAnsi" w:hAnsiTheme="minorHAnsi" w:cstheme="minorHAnsi"/>
-        </w:rPr>
-        <w:t xml:space="preserve"> </w:t>
-      </w:r>
-    </w:p>
-    <w:p>
-      <w:pPr>
-        <w:numPr>
-          <w:ilvl w:val="0"/>
-          <w:numId w:val="5"/>
-        </w:numPr>
-        <w:ind w:right="110" w:hanging="360"/>
-        <w:rPr>
-          <w:rFonts w:asciiTheme="minorHAnsi" w:hAnsiTheme="minorHAnsi" w:cstheme="minorHAnsi"/>
-        </w:rPr>
-      </w:pPr>
-      <w:r>
-        <w:rPr>
-          <w:rFonts w:asciiTheme="minorHAnsi" w:hAnsiTheme="minorHAnsi" w:cstheme="minorHAnsi"/>
-        </w:rPr>
-        <w:t xml:space="preserve">User types in new password. </w:t>
-      </w:r>
-    </w:p>
-    <w:p>
-      <w:pPr>
-        <w:numPr>
-          <w:ilvl w:val="0"/>
-          <w:numId w:val="5"/>
-        </w:numPr>
-        <w:ind w:right="110" w:hanging="360"/>
-        <w:rPr>
-          <w:rFonts w:asciiTheme="minorHAnsi" w:hAnsiTheme="minorHAnsi" w:cstheme="minorHAnsi"/>
-        </w:rPr>
-      </w:pPr>
-      <w:r>
-        <w:rPr>
-          <w:rFonts w:asciiTheme="minorHAnsi" w:hAnsiTheme="minorHAnsi" w:cstheme="minorHAnsi"/>
-        </w:rPr>
-        <w:t xml:space="preserve">If password is wrong system displays error message. </w:t>
-      </w:r>
-    </w:p>
-    <w:p>
-      <w:pPr>
-        <w:spacing w:after="0"/>
-        <w:ind w:left="0" w:firstLine="0"/>
-        <w:rPr>
-          <w:rFonts w:asciiTheme="minorHAnsi" w:hAnsiTheme="minorHAnsi" w:cstheme="minorHAnsi"/>
-        </w:rPr>
-      </w:pPr>
-      <w:r>
-        <w:rPr>
-          <w:rFonts w:asciiTheme="minorHAnsi" w:hAnsiTheme="minorHAnsi" w:cstheme="minorHAnsi"/>
-        </w:rPr>
-        <w:t xml:space="preserve"> </w:t>
-      </w:r>
-    </w:p>
-    <w:p>
-      <w:pPr>
-        <w:spacing w:after="27"/>
-        <w:ind w:left="0" w:firstLine="0"/>
-        <w:jc w:val="right"/>
-        <w:rPr>
-          <w:rFonts w:asciiTheme="minorHAnsi" w:hAnsiTheme="minorHAnsi" w:cstheme="minorHAnsi"/>
-        </w:rPr>
-      </w:pPr>
-      <w:r>
-        <w:rPr>
-          <w:rFonts w:asciiTheme="minorHAnsi" w:hAnsiTheme="minorHAnsi" w:cstheme="minorHAnsi"/>
-          <w:noProof/>
-        </w:rPr>
-        <w:drawing>
-          <wp:inline distT="0" distB="0" distL="0" distR="0" wp14:anchorId="35CE300F" wp14:editId="421682FF">
-            <wp:extent cx="5943600" cy="2819400"/>
-            <wp:effectExtent l="0" t="0" r="0" b="0"/>
-            <wp:docPr id="458" name="Picture 458"/>
-            <wp:cNvGraphicFramePr/>
-            <a:graphic xmlns:a="http://schemas.openxmlformats.org/drawingml/2006/main">
-              <a:graphicData uri="http://schemas.openxmlformats.org/drawingml/2006/picture">
-                <pic:pic xmlns:pic="http://schemas.openxmlformats.org/drawingml/2006/picture">
-                  <pic:nvPicPr>
-                    <pic:cNvPr id="458" name="Picture 458"/>
-                    <pic:cNvPicPr/>
-                  </pic:nvPicPr>
-                  <pic:blipFill>
-                    <a:blip r:embed="rId36"/>
-                    <a:stretch>
-                      <a:fillRect/>
-                    </a:stretch>
-                  </pic:blipFill>
-                  <pic:spPr>
-                    <a:xfrm>
-                      <a:off x="0" y="0"/>
-                      <a:ext cx="5943600" cy="2819400"/>
-                    </a:xfrm>
-                    <a:prstGeom prst="rect">
-                      <a:avLst/>
-                    </a:prstGeom>
-                  </pic:spPr>
-                </pic:pic>
-              </a:graphicData>
-            </a:graphic>
-          </wp:inline>
-        </w:drawing>
-      </w:r>
-      <w:r>
-        <w:rPr>
-          <w:rFonts w:asciiTheme="minorHAnsi" w:hAnsiTheme="minorHAnsi" w:cstheme="minorHAnsi"/>
-        </w:rPr>
-        <w:t xml:space="preserve"> </w:t>
-      </w:r>
-    </w:p>
-    <w:p>
-      <w:pPr>
-        <w:numPr>
-          <w:ilvl w:val="0"/>
-          <w:numId w:val="5"/>
-        </w:numPr>
-        <w:ind w:right="110" w:hanging="360"/>
-        <w:rPr>
-          <w:rFonts w:asciiTheme="minorHAnsi" w:hAnsiTheme="minorHAnsi" w:cstheme="minorHAnsi"/>
-        </w:rPr>
-      </w:pPr>
-      <w:r>
-        <w:rPr>
-          <w:rFonts w:asciiTheme="minorHAnsi" w:hAnsiTheme="minorHAnsi" w:cstheme="minorHAnsi"/>
-        </w:rPr>
-        <w:t xml:space="preserve">If password is correct system updates employee information.  </w:t>
-      </w:r>
-    </w:p>
-    <w:p>
-      <w:pPr>
-        <w:spacing w:after="27"/>
-        <w:ind w:left="0" w:firstLine="0"/>
-        <w:rPr>
-          <w:rFonts w:asciiTheme="minorHAnsi" w:hAnsiTheme="minorHAnsi" w:cstheme="minorHAnsi"/>
-        </w:rPr>
-      </w:pPr>
-      <w:r>
-        <w:rPr>
-          <w:rFonts w:asciiTheme="minorHAnsi" w:hAnsiTheme="minorHAnsi" w:cstheme="minorHAnsi"/>
-        </w:rPr>
-        <w:t xml:space="preserve"> </w:t>
-      </w:r>
-    </w:p>
-    <w:p>
-      <w:pPr>
-        <w:ind w:left="360" w:right="4985" w:hanging="360"/>
-        <w:rPr>
-          <w:rFonts w:asciiTheme="minorHAnsi" w:hAnsiTheme="minorHAnsi" w:cstheme="minorHAnsi"/>
-          <w:b/>
-        </w:rPr>
-      </w:pPr>
-      <w:r>
-        <w:rPr>
-          <w:rFonts w:asciiTheme="minorHAnsi" w:hAnsiTheme="minorHAnsi" w:cstheme="minorHAnsi"/>
-          <w:b/>
-        </w:rPr>
-        <w:t xml:space="preserve">Use Case: </w:t>
-      </w:r>
-      <w:r>
-        <w:rPr>
-          <w:rFonts w:asciiTheme="minorHAnsi" w:hAnsiTheme="minorHAnsi" w:cstheme="minorHAnsi"/>
-          <w:b/>
-        </w:rPr>
-        <w:t>Manage Employees and Access Rights</w:t>
-      </w:r>
     </w:p>
     <w:p>
       <w:pPr>
@@ -3905,123 +4310,21 @@
         <w:rPr>
           <w:rFonts w:asciiTheme="minorHAnsi" w:hAnsiTheme="minorHAnsi" w:cstheme="minorHAnsi"/>
         </w:rPr>
-        <w:t xml:space="preserve">Repeat steps </w:t>
-      </w:r>
-      <w:r>
-        <w:rPr>
-          <w:rFonts w:asciiTheme="minorHAnsi" w:hAnsiTheme="minorHAnsi" w:cstheme="minorHAnsi"/>
-        </w:rPr>
-        <w:t>from Login/out Use Case</w:t>
-      </w:r>
-      <w:r>
-        <w:rPr>
-          <w:rFonts w:asciiTheme="minorHAnsi" w:hAnsiTheme="minorHAnsi" w:cstheme="minorHAnsi"/>
-        </w:rPr>
-        <w:t xml:space="preserve"> to login</w:t>
-      </w:r>
-      <w:r>
-        <w:rPr>
-          <w:rFonts w:asciiTheme="minorHAnsi" w:hAnsiTheme="minorHAnsi" w:cstheme="minorHAnsi"/>
-        </w:rPr>
-        <w:t xml:space="preserve">. </w:t>
-      </w:r>
-      <w:r>
-        <w:rPr>
-          <w:rFonts w:asciiTheme="minorHAnsi" w:hAnsiTheme="minorHAnsi" w:cstheme="minorHAnsi"/>
-        </w:rPr>
-        <w:t xml:space="preserve"> </w:t>
-      </w:r>
-    </w:p>
-    <w:p>
-      <w:pPr>
-        <w:numPr>
-          <w:ilvl w:val="0"/>
-          <w:numId w:val="6"/>
-        </w:numPr>
-        <w:ind w:right="110" w:hanging="360"/>
-        <w:rPr>
-          <w:rFonts w:asciiTheme="minorHAnsi" w:hAnsiTheme="minorHAnsi" w:cstheme="minorHAnsi"/>
-        </w:rPr>
-      </w:pPr>
-      <w:r>
-        <w:rPr>
-          <w:rFonts w:asciiTheme="minorHAnsi" w:hAnsiTheme="minorHAnsi" w:cstheme="minorHAnsi"/>
-        </w:rPr>
-        <w:t xml:space="preserve">If user access rights is not 1 system will display a Main screen without a “Manage Employees” button. </w:t>
-      </w:r>
-    </w:p>
-    <w:p>
-      <w:pPr>
-        <w:spacing w:after="27"/>
-        <w:ind w:left="0" w:firstLine="0"/>
-        <w:jc w:val="right"/>
-        <w:rPr>
-          <w:rFonts w:asciiTheme="minorHAnsi" w:hAnsiTheme="minorHAnsi" w:cstheme="minorHAnsi"/>
-        </w:rPr>
-      </w:pPr>
-      <w:r>
-        <w:rPr>
-          <w:rFonts w:asciiTheme="minorHAnsi" w:hAnsiTheme="minorHAnsi" w:cstheme="minorHAnsi"/>
-          <w:noProof/>
-        </w:rPr>
-        <w:lastRenderedPageBreak/>
-        <w:drawing>
-          <wp:inline distT="0" distB="0" distL="0" distR="0" wp14:anchorId="74AC386A" wp14:editId="0DFD3B2A">
-            <wp:extent cx="5943600" cy="3343275"/>
-            <wp:effectExtent l="0" t="0" r="0" b="0"/>
-            <wp:docPr id="476" name="Picture 476"/>
-            <wp:cNvGraphicFramePr/>
-            <a:graphic xmlns:a="http://schemas.openxmlformats.org/drawingml/2006/main">
-              <a:graphicData uri="http://schemas.openxmlformats.org/drawingml/2006/picture">
-                <pic:pic xmlns:pic="http://schemas.openxmlformats.org/drawingml/2006/picture">
-                  <pic:nvPicPr>
-                    <pic:cNvPr id="476" name="Picture 476"/>
-                    <pic:cNvPicPr/>
-                  </pic:nvPicPr>
-                  <pic:blipFill>
-                    <a:blip r:embed="rId12"/>
-                    <a:stretch>
-                      <a:fillRect/>
-                    </a:stretch>
-                  </pic:blipFill>
-                  <pic:spPr>
-                    <a:xfrm>
-                      <a:off x="0" y="0"/>
-                      <a:ext cx="5943600" cy="3343275"/>
-                    </a:xfrm>
-                    <a:prstGeom prst="rect">
-                      <a:avLst/>
-                    </a:prstGeom>
-                  </pic:spPr>
-                </pic:pic>
-              </a:graphicData>
-            </a:graphic>
-          </wp:inline>
-        </w:drawing>
-      </w:r>
-      <w:r>
-        <w:rPr>
-          <w:rFonts w:asciiTheme="minorHAnsi" w:hAnsiTheme="minorHAnsi" w:cstheme="minorHAnsi"/>
-        </w:rPr>
-        <w:t xml:space="preserve"> </w:t>
-      </w:r>
-    </w:p>
-    <w:p>
-      <w:pPr>
-        <w:numPr>
-          <w:ilvl w:val="0"/>
-          <w:numId w:val="6"/>
-        </w:numPr>
-        <w:ind w:right="110" w:hanging="360"/>
-        <w:rPr>
-          <w:rFonts w:asciiTheme="minorHAnsi" w:hAnsiTheme="minorHAnsi" w:cstheme="minorHAnsi"/>
-        </w:rPr>
-      </w:pPr>
-      <w:r>
-        <w:rPr>
-          <w:rFonts w:asciiTheme="minorHAnsi" w:hAnsiTheme="minorHAnsi" w:cstheme="minorHAnsi"/>
-        </w:rPr>
-        <w:t xml:space="preserve">If user access rights is 1 system will display a Main Screen with a “Manage Employees” button. </w:t>
+        <w:t xml:space="preserve">If user access rights </w:t>
+      </w:r>
+      <w:proofErr w:type="gramStart"/>
+      <w:r>
+        <w:rPr>
+          <w:rFonts w:asciiTheme="minorHAnsi" w:hAnsiTheme="minorHAnsi" w:cstheme="minorHAnsi"/>
+        </w:rPr>
+        <w:t>is</w:t>
+      </w:r>
+      <w:proofErr w:type="gramEnd"/>
+      <w:r>
+        <w:rPr>
+          <w:rFonts w:asciiTheme="minorHAnsi" w:hAnsiTheme="minorHAnsi" w:cstheme="minorHAnsi"/>
+        </w:rPr>
+        <w:t xml:space="preserve"> 1 system will display a Main Screen with a “Manage Employees” button. </w:t>
       </w:r>
     </w:p>
     <w:p>
@@ -4537,51 +4840,70 @@
         <w:rPr>
           <w:rFonts w:asciiTheme="minorHAnsi" w:hAnsiTheme="minorHAnsi" w:cstheme="minorHAnsi"/>
         </w:rPr>
-        <w:t xml:space="preserve">If user access rights is not 1,2 or 4 system will display a Main screen with a disabled “Returns” button. </w:t>
-      </w:r>
-    </w:p>
-    <w:p>
-      <w:pPr>
-        <w:spacing w:after="27"/>
-        <w:ind w:left="0" w:right="645" w:firstLine="0"/>
-        <w:jc w:val="right"/>
-        <w:rPr>
-          <w:rFonts w:asciiTheme="minorHAnsi" w:hAnsiTheme="minorHAnsi" w:cstheme="minorHAnsi"/>
-        </w:rPr>
-      </w:pPr>
-      <w:r>
-        <w:rPr>
-          <w:rFonts w:asciiTheme="minorHAnsi" w:hAnsiTheme="minorHAnsi" w:cstheme="minorHAnsi"/>
+        <w:t xml:space="preserve">If user access rights </w:t>
+      </w:r>
+      <w:proofErr w:type="gramStart"/>
+      <w:r>
+        <w:rPr>
+          <w:rFonts w:asciiTheme="minorHAnsi" w:hAnsiTheme="minorHAnsi" w:cstheme="minorHAnsi"/>
+        </w:rPr>
+        <w:t>is</w:t>
+      </w:r>
+      <w:proofErr w:type="gramEnd"/>
+      <w:r>
+        <w:rPr>
+          <w:rFonts w:asciiTheme="minorHAnsi" w:hAnsiTheme="minorHAnsi" w:cstheme="minorHAnsi"/>
+        </w:rPr>
+        <w:t xml:space="preserve"> not 1,2 or 4 system will display a Main screen with a disabled “Returns” button. </w:t>
+      </w:r>
+    </w:p>
+    <w:p>
+      <w:pPr>
+        <w:ind w:right="110"/>
+        <w:rPr>
+          <w:rFonts w:asciiTheme="minorHAnsi" w:hAnsiTheme="minorHAnsi" w:cstheme="minorHAnsi"/>
+        </w:rPr>
+      </w:pPr>
+      <w:r>
+        <w:rPr>
           <w:noProof/>
         </w:rPr>
-        <w:lastRenderedPageBreak/>
         <w:drawing>
-          <wp:inline distT="0" distB="0" distL="0" distR="0" wp14:anchorId="6346F607" wp14:editId="345950AC">
-            <wp:extent cx="5534026" cy="3257550"/>
-            <wp:effectExtent l="0" t="0" r="0" b="0"/>
-            <wp:docPr id="537" name="Picture 537"/>
-            <wp:cNvGraphicFramePr/>
+          <wp:inline distT="0" distB="0" distL="0" distR="0" wp14:anchorId="27AE3941" wp14:editId="54FA5909">
+            <wp:extent cx="4772025" cy="2737557"/>
+            <wp:effectExtent l="0" t="0" r="0" b="5715"/>
+            <wp:docPr id="449" name="Picture 449"/>
+            <wp:cNvGraphicFramePr>
+              <a:graphicFrameLocks xmlns:a="http://schemas.openxmlformats.org/drawingml/2006/main" noChangeAspect="1"/>
+            </wp:cNvGraphicFramePr>
             <a:graphic xmlns:a="http://schemas.openxmlformats.org/drawingml/2006/main">
               <a:graphicData uri="http://schemas.openxmlformats.org/drawingml/2006/picture">
                 <pic:pic xmlns:pic="http://schemas.openxmlformats.org/drawingml/2006/picture">
                   <pic:nvPicPr>
-                    <pic:cNvPr id="537" name="Picture 537"/>
+                    <pic:cNvPr id="1" name=""/>
                     <pic:cNvPicPr/>
                   </pic:nvPicPr>
-                  <pic:blipFill>
+                  <pic:blipFill rotWithShape="1">
                     <a:blip r:embed="rId40"/>
-                    <a:stretch>
-                      <a:fillRect/>
-                    </a:stretch>
+                    <a:srcRect l="24681" t="21389" r="24850" b="27111"/>
+                    <a:stretch/>
                   </pic:blipFill>
-                  <pic:spPr>
+                  <pic:spPr bwMode="auto">
                     <a:xfrm>
                       <a:off x="0" y="0"/>
-                      <a:ext cx="5534026" cy="3257550"/>
+                      <a:ext cx="4794173" cy="2750262"/>
                     </a:xfrm>
                     <a:prstGeom prst="rect">
                       <a:avLst/>
                     </a:prstGeom>
+                    <a:ln>
+                      <a:noFill/>
+                    </a:ln>
+                    <a:extLst>
+                      <a:ext uri="{53640926-AAD7-44D8-BBD7-CCE9431645EC}">
+                        <a14:shadowObscured xmlns:a14="http://schemas.microsoft.com/office/drawing/2010/main"/>
+                      </a:ext>
+                    </a:extLst>
                   </pic:spPr>
                 </pic:pic>
               </a:graphicData>
@@ -4589,10 +4911,21 @@
           </wp:inline>
         </w:drawing>
       </w:r>
-      <w:r>
-        <w:rPr>
-          <w:rFonts w:asciiTheme="minorHAnsi" w:hAnsiTheme="minorHAnsi" w:cstheme="minorHAnsi"/>
-        </w:rPr>
+    </w:p>
+    <w:p>
+      <w:pPr>
+        <w:spacing w:after="27"/>
+        <w:ind w:left="0" w:right="645" w:firstLine="0"/>
+        <w:jc w:val="right"/>
+        <w:rPr>
+          <w:rFonts w:asciiTheme="minorHAnsi" w:hAnsiTheme="minorHAnsi" w:cstheme="minorHAnsi"/>
+        </w:rPr>
+      </w:pPr>
+      <w:r>
+        <w:rPr>
+          <w:rFonts w:asciiTheme="minorHAnsi" w:hAnsiTheme="minorHAnsi" w:cstheme="minorHAnsi"/>
+        </w:rPr>
+        <w:lastRenderedPageBreak/>
         <w:t xml:space="preserve"> </w:t>
       </w:r>
     </w:p>
@@ -4714,7 +5047,6 @@
         <w:rPr>
           <w:noProof/>
         </w:rPr>
-        <w:lastRenderedPageBreak/>
         <w:drawing>
           <wp:inline distT="0" distB="0" distL="0" distR="0">
             <wp:extent cx="6020435" cy="3590089"/>
@@ -4820,6 +5152,7 @@
         <w:rPr>
           <w:noProof/>
         </w:rPr>
+        <w:lastRenderedPageBreak/>
         <w:drawing>
           <wp:inline distT="0" distB="0" distL="0" distR="0">
             <wp:extent cx="6020435" cy="3548357"/>
@@ -4937,7 +5270,6 @@
         <w:rPr>
           <w:rFonts w:asciiTheme="minorHAnsi" w:hAnsiTheme="minorHAnsi" w:cstheme="minorHAnsi"/>
         </w:rPr>
-        <w:lastRenderedPageBreak/>
         <w:t xml:space="preserve"> </w:t>
       </w:r>
     </w:p>
@@ -4954,6 +5286,7 @@
         <w:rPr>
           <w:noProof/>
         </w:rPr>
+        <w:lastRenderedPageBreak/>
         <w:drawing>
           <wp:inline distT="0" distB="0" distL="0" distR="0">
             <wp:extent cx="6020435" cy="3678215"/>
@@ -5169,8 +5502,6 @@
           </wp:inline>
         </w:drawing>
       </w:r>
-      <w:bookmarkStart w:id="1" w:name="_GoBack"/>
-      <w:bookmarkEnd w:id="1"/>
       <w:r>
         <w:rPr>
           <w:rFonts w:asciiTheme="minorHAnsi" w:hAnsiTheme="minorHAnsi" w:cstheme="minorHAnsi"/>
@@ -5188,7 +5519,7 @@
 </file>
 
 <file path=word/numbering.xml><?xml version="1.0" encoding="utf-8"?>
-<w:numbering xmlns:wpc="http://schemas.microsoft.com/office/word/2010/wordprocessingCanvas" xmlns:cx="http://schemas.microsoft.com/office/drawing/2014/chartex" xmlns:cx1="http://schemas.microsoft.com/office/drawing/2015/9/8/chartex" xmlns:cx2="http://schemas.microsoft.com/office/drawing/2015/10/21/chartex" xmlns:cx3="http://schemas.microsoft.com/office/drawing/2016/5/9/chartex" xmlns:cx4="http://schemas.microsoft.com/office/drawing/2016/5/10/chartex" xmlns:cx5="http://schemas.microsoft.com/office/drawing/2016/5/11/chartex" xmlns:cx6="http://schemas.microsoft.com/office/drawing/2016/5/12/chartex" xmlns:cx7="http://schemas.microsoft.com/office/drawing/2016/5/13/chartex" xmlns:cx8="http://schemas.microsoft.com/office/drawing/2016/5/14/chartex" xmlns:mc="http://schemas.openxmlformats.org/markup-compatibility/2006" xmlns:o="urn:schemas-microsoft-com:office:office" xmlns:r="http://schemas.openxmlformats.org/officeDocument/2006/relationships" xmlns:m="http://schemas.openxmlformats.org/officeDocument/2006/math" xmlns:v="urn:schemas-microsoft-com:vml" xmlns:wp14="http://schemas.microsoft.com/office/word/2010/wordprocessingDrawing" xmlns:wp="http://schemas.openxmlformats.org/drawingml/2006/wordprocessingDrawing" xmlns:w10="urn:schemas-microsoft-com:office:word" xmlns:w="http://schemas.openxmlformats.org/wordprocessingml/2006/main" xmlns:w14="http://schemas.microsoft.com/office/word/2010/wordml" xmlns:w15="http://schemas.microsoft.com/office/word/2012/wordml" xmlns:w16se="http://schemas.microsoft.com/office/word/2015/wordml/symex" xmlns:wpg="http://schemas.microsoft.com/office/word/2010/wordprocessingGroup" xmlns:wpi="http://schemas.microsoft.com/office/word/2010/wordprocessingInk" xmlns:wne="http://schemas.microsoft.com/office/word/2006/wordml" xmlns:wps="http://schemas.microsoft.com/office/word/2010/wordprocessingShape" mc:Ignorable="w14 w15 w16se wp14">
+<w:numbering xmlns:wpc="http://schemas.microsoft.com/office/word/2010/wordprocessingCanvas" xmlns:cx="http://schemas.microsoft.com/office/drawing/2014/chartex" xmlns:cx1="http://schemas.microsoft.com/office/drawing/2015/9/8/chartex" xmlns:cx2="http://schemas.microsoft.com/office/drawing/2015/10/21/chartex" xmlns:cx3="http://schemas.microsoft.com/office/drawing/2016/5/9/chartex" xmlns:cx4="http://schemas.microsoft.com/office/drawing/2016/5/10/chartex" xmlns:cx5="http://schemas.microsoft.com/office/drawing/2016/5/11/chartex" xmlns:mc="http://schemas.openxmlformats.org/markup-compatibility/2006" xmlns:o="urn:schemas-microsoft-com:office:office" xmlns:r="http://schemas.openxmlformats.org/officeDocument/2006/relationships" xmlns:m="http://schemas.openxmlformats.org/officeDocument/2006/math" xmlns:v="urn:schemas-microsoft-com:vml" xmlns:wp14="http://schemas.microsoft.com/office/word/2010/wordprocessingDrawing" xmlns:wp="http://schemas.openxmlformats.org/drawingml/2006/wordprocessingDrawing" xmlns:w10="urn:schemas-microsoft-com:office:word" xmlns:w="http://schemas.openxmlformats.org/wordprocessingml/2006/main" xmlns:w14="http://schemas.microsoft.com/office/word/2010/wordml" xmlns:w15="http://schemas.microsoft.com/office/word/2012/wordml" xmlns:w16se="http://schemas.microsoft.com/office/word/2015/wordml/symex" xmlns:wpg="http://schemas.microsoft.com/office/word/2010/wordprocessingGroup" xmlns:wpi="http://schemas.microsoft.com/office/word/2010/wordprocessingInk" xmlns:wne="http://schemas.microsoft.com/office/word/2006/wordml" xmlns:wps="http://schemas.microsoft.com/office/word/2010/wordprocessingShape" mc:Ignorable="w14 w15 w16se wp14">
   <w:abstractNum w:abstractNumId="0" w15:restartNumberingAfterBreak="0">
     <w:nsid w:val="01E7297B"/>
     <w:multiLevelType w:val="hybridMultilevel"/>

</xml_diff>